<commit_message>
Update of what we're turning in
FINAL DELIVERABLES folder will contain everything we will turn in, which
is listed in COVER PAGE document.
</commit_message>
<xml_diff>
--- a/FINAL DELIVERABLES/COVER PAGE.docx
+++ b/FINAL DELIVERABLES/COVER PAGE.docx
@@ -234,6 +234,42 @@
         <w:rPr>
           <w:sz w:val="24"/>
         </w:rPr>
+        <w:t>Security Analysis Document</w:t>
+      </w:r>
+    </w:p>
+    <w:p>
+      <w:pPr>
+        <w:pStyle w:val="ListParagraph"/>
+        <w:numPr>
+          <w:ilvl w:val="0"/>
+          <w:numId w:val="1"/>
+        </w:numPr>
+        <w:rPr>
+          <w:sz w:val="24"/>
+        </w:rPr>
+      </w:pPr>
+      <w:r>
+        <w:rPr>
+          <w:sz w:val="24"/>
+        </w:rPr>
+        <w:t>Middle-Tier RESTful API Document</w:t>
+      </w:r>
+    </w:p>
+    <w:p>
+      <w:pPr>
+        <w:pStyle w:val="ListParagraph"/>
+        <w:numPr>
+          <w:ilvl w:val="0"/>
+          <w:numId w:val="1"/>
+        </w:numPr>
+        <w:rPr>
+          <w:sz w:val="24"/>
+        </w:rPr>
+      </w:pPr>
+      <w:r>
+        <w:rPr>
+          <w:sz w:val="24"/>
+        </w:rPr>
         <w:t>User Manual</w:t>
       </w:r>
     </w:p>
@@ -254,16 +290,10 @@
         <w:rPr>
           <w:sz w:val="24"/>
         </w:rPr>
-        <w:t>NOTE: Some of these documents will be further modified in future phases, such as the Acceptance Test a</w:t>
+        <w:t>NOTE: Some of these documents will be further modified in future phases, such as the Acceptance Test and User Manual.</w:t>
       </w:r>
       <w:bookmarkStart w:id="0" w:name="_GoBack"/>
       <w:bookmarkEnd w:id="0"/>
-      <w:r>
-        <w:rPr>
-          <w:sz w:val="24"/>
-        </w:rPr>
-        <w:t>nd User Manual.</w:t>
-      </w:r>
     </w:p>
     <w:sectPr>
       <w:pgSz w:w="12240" w:h="15840"/>

</xml_diff>